<commit_message>
Solid principles doc uploaded
</commit_message>
<xml_diff>
--- a/Docker.docx
+++ b/Docker.docx
@@ -1,6 +1,6 @@
 
 <file path=word/document.xml><?xml version="1.0" encoding="utf-8"?>
-<w:document xmlns:wpc="http://schemas.microsoft.com/office/word/2010/wordprocessingCanvas" xmlns:cx="http://schemas.microsoft.com/office/drawing/2014/chartex" xmlns:cx1="http://schemas.microsoft.com/office/drawing/2015/9/8/chartex" xmlns:cx2="http://schemas.microsoft.com/office/drawing/2015/10/21/chartex" xmlns:cx3="http://schemas.microsoft.com/office/drawing/2016/5/9/chartex" xmlns:cx4="http://schemas.microsoft.com/office/drawing/2016/5/10/chartex" xmlns:cx5="http://schemas.microsoft.com/office/drawing/2016/5/11/chartex" xmlns:cx6="http://schemas.microsoft.com/office/drawing/2016/5/12/chartex" xmlns:cx7="http://schemas.microsoft.com/office/drawing/2016/5/13/chartex" xmlns:cx8="http://schemas.microsoft.com/office/drawing/2016/5/14/chartex" xmlns:mc="http://schemas.openxmlformats.org/markup-compatibility/2006" xmlns:aink="http://schemas.microsoft.com/office/drawing/2016/ink" xmlns:am3d="http://schemas.microsoft.com/office/drawing/2017/model3d" xmlns:o="urn:schemas-microsoft-com:office:office" xmlns:oel="http://schemas.microsoft.com/office/2019/extlst" xmlns:r="http://schemas.openxmlformats.org/officeDocument/2006/relationships" xmlns:m="http://schemas.openxmlformats.org/officeDocument/2006/math" xmlns:v="urn:schemas-microsoft-com:vml" xmlns:wp14="http://schemas.microsoft.com/office/word/2010/wordprocessingDrawing" xmlns:wp="http://schemas.openxmlformats.org/drawingml/2006/wordprocessingDrawing" xmlns:w10="urn:schemas-microsoft-com:office:word" xmlns:w="http://schemas.openxmlformats.org/wordprocessingml/2006/main" xmlns:w14="http://schemas.microsoft.com/office/word/2010/wordml" xmlns:w15="http://schemas.microsoft.com/office/word/2012/wordml" xmlns:w16cex="http://schemas.microsoft.com/office/word/2018/wordml/cex" xmlns:w16cid="http://schemas.microsoft.com/office/word/2016/wordml/cid" xmlns:w16="http://schemas.microsoft.com/office/word/2018/wordml" xmlns:w16sdtdh="http://schemas.microsoft.com/office/word/2020/wordml/sdtdatahash" xmlns:w16se="http://schemas.microsoft.com/office/word/2015/wordml/symex" xmlns:wpg="http://schemas.microsoft.com/office/word/2010/wordprocessingGroup" xmlns:wpi="http://schemas.microsoft.com/office/word/2010/wordprocessingInk" xmlns:wne="http://schemas.microsoft.com/office/word/2006/wordml" xmlns:wps="http://schemas.microsoft.com/office/word/2010/wordprocessingShape" mc:Ignorable="w14 w15 w16se w16cid w16 w16cex w16sdtdh wp14">
+<w:document xmlns:wpc="http://schemas.microsoft.com/office/word/2010/wordprocessingCanvas" xmlns:cx="http://schemas.microsoft.com/office/drawing/2014/chartex" xmlns:cx1="http://schemas.microsoft.com/office/drawing/2015/9/8/chartex" xmlns:cx2="http://schemas.microsoft.com/office/drawing/2015/10/21/chartex" xmlns:cx3="http://schemas.microsoft.com/office/drawing/2016/5/9/chartex" xmlns:cx4="http://schemas.microsoft.com/office/drawing/2016/5/10/chartex" xmlns:cx5="http://schemas.microsoft.com/office/drawing/2016/5/11/chartex" xmlns:cx6="http://schemas.microsoft.com/office/drawing/2016/5/12/chartex" xmlns:cx7="http://schemas.microsoft.com/office/drawing/2016/5/13/chartex" xmlns:cx8="http://schemas.microsoft.com/office/drawing/2016/5/14/chartex" xmlns:mc="http://schemas.openxmlformats.org/markup-compatibility/2006" xmlns:aink="http://schemas.microsoft.com/office/drawing/2016/ink" xmlns:am3d="http://schemas.microsoft.com/office/drawing/2017/model3d" xmlns:o="urn:schemas-microsoft-com:office:office" xmlns:oel="http://schemas.microsoft.com/office/2019/extlst" xmlns:r="http://schemas.openxmlformats.org/officeDocument/2006/relationships" xmlns:m="http://schemas.openxmlformats.org/officeDocument/2006/math" xmlns:v="urn:schemas-microsoft-com:vml" xmlns:wp14="http://schemas.microsoft.com/office/word/2010/wordprocessingDrawing" xmlns:wp="http://schemas.openxmlformats.org/drawingml/2006/wordprocessingDrawing" xmlns:w10="urn:schemas-microsoft-com:office:word" xmlns:w="http://schemas.openxmlformats.org/wordprocessingml/2006/main" xmlns:w14="http://schemas.microsoft.com/office/word/2010/wordml" xmlns:w15="http://schemas.microsoft.com/office/word/2012/wordml" xmlns:w16cex="http://schemas.microsoft.com/office/word/2018/wordml/cex" xmlns:w16cid="http://schemas.microsoft.com/office/word/2016/wordml/cid" xmlns:w16="http://schemas.microsoft.com/office/word/2018/wordml" xmlns:w16du="http://schemas.microsoft.com/office/word/2023/wordml/word16du" xmlns:w16sdtdh="http://schemas.microsoft.com/office/word/2020/wordml/sdtdatahash" xmlns:w16se="http://schemas.microsoft.com/office/word/2015/wordml/symex" xmlns:wpg="http://schemas.microsoft.com/office/word/2010/wordprocessingGroup" xmlns:wpi="http://schemas.microsoft.com/office/word/2010/wordprocessingInk" xmlns:wne="http://schemas.microsoft.com/office/word/2006/wordml" xmlns:wps="http://schemas.microsoft.com/office/word/2010/wordprocessingShape" mc:Ignorable="w14 w15 w16se w16cid w16 w16cex w16sdtdh w16du wp14">
   <w:body>
     <w:p>
       <w:pPr>
@@ -2135,17 +2135,8 @@
           <w:rFonts w:ascii="Times New Roman" w:hAnsi="Times New Roman" w:cs="Times New Roman"/>
           <w:lang w:val="en-US"/>
         </w:rPr>
-        <w:t xml:space="preserve"> -It is used to create instructions while running docker </w:t>
-      </w:r>
-      <w:proofErr w:type="gramStart"/>
-      <w:r>
-        <w:rPr>
-          <w:rFonts w:ascii="Times New Roman" w:hAnsi="Times New Roman" w:cs="Times New Roman"/>
-          <w:lang w:val="en-US"/>
-        </w:rPr>
-        <w:t>image</w:t>
-      </w:r>
-      <w:proofErr w:type="gramEnd"/>
+        <w:t xml:space="preserve"> -It is used to create instructions while running docker image</w:t>
+      </w:r>
       <w:r>
         <w:rPr>
           <w:rFonts w:ascii="Times New Roman" w:hAnsi="Times New Roman" w:cs="Times New Roman"/>
@@ -2189,17 +2180,8 @@
           <w:rFonts w:ascii="Times New Roman" w:hAnsi="Times New Roman" w:cs="Times New Roman"/>
           <w:lang w:val="en-US"/>
         </w:rPr>
-        <w:t xml:space="preserve"> yum install </w:t>
-      </w:r>
-      <w:proofErr w:type="gramStart"/>
-      <w:r>
-        <w:rPr>
-          <w:rFonts w:ascii="Times New Roman" w:hAnsi="Times New Roman" w:cs="Times New Roman"/>
-          <w:lang w:val="en-US"/>
-        </w:rPr>
-        <w:t>git’</w:t>
-      </w:r>
-      <w:proofErr w:type="gramEnd"/>
+        <w:t xml:space="preserve"> yum install git’</w:t>
+      </w:r>
     </w:p>
     <w:p>
       <w:pPr>
@@ -2418,7 +2400,7 @@
           <w:rFonts w:ascii="Times New Roman" w:hAnsi="Times New Roman" w:cs="Times New Roman"/>
           <w:lang w:val="en-US"/>
         </w:rPr>
-        <w:t xml:space="preserve">. ENTRYPOINT is used as alternative for </w:t>
+        <w:t xml:space="preserve">. ENTRYPOINT is used as </w:t>
       </w:r>
       <w:proofErr w:type="gramStart"/>
       <w:r>
@@ -2426,9 +2408,16 @@
           <w:rFonts w:ascii="Times New Roman" w:hAnsi="Times New Roman" w:cs="Times New Roman"/>
           <w:lang w:val="en-US"/>
         </w:rPr>
-        <w:t>CMD</w:t>
+        <w:t>alternative</w:t>
       </w:r>
       <w:proofErr w:type="gramEnd"/>
+      <w:r>
+        <w:rPr>
+          <w:rFonts w:ascii="Times New Roman" w:hAnsi="Times New Roman" w:cs="Times New Roman"/>
+          <w:lang w:val="en-US"/>
+        </w:rPr>
+        <w:t xml:space="preserve"> for CMD</w:t>
+      </w:r>
     </w:p>
     <w:p>
       <w:pPr>
@@ -5691,21 +5680,7 @@
           <w:rFonts w:ascii="Times New Roman" w:hAnsi="Times New Roman" w:cs="Times New Roman"/>
           <w:lang w:val="en-US"/>
         </w:rPr>
-        <w:t xml:space="preserve">click on my cluster and then on the connect button, it </w:t>
-      </w:r>
-      <w:r>
-        <w:rPr>
-          <w:rFonts w:ascii="Times New Roman" w:hAnsi="Times New Roman" w:cs="Times New Roman"/>
-          <w:lang w:val="en-US"/>
-        </w:rPr>
-        <w:t>asks</w:t>
-      </w:r>
-      <w:r>
-        <w:rPr>
-          <w:rFonts w:ascii="Times New Roman" w:hAnsi="Times New Roman" w:cs="Times New Roman"/>
-          <w:lang w:val="en-US"/>
-        </w:rPr>
-        <w:t xml:space="preserve"> with which modality I want to connect. I choose "Connect your application", and then </w:t>
+        <w:t xml:space="preserve">click on my cluster and then on the connect button, it asks with which modality I want to connect. I choose "Connect your application", and then </w:t>
       </w:r>
       <w:r>
         <w:rPr>
@@ -5719,28 +5694,7 @@
           <w:rFonts w:ascii="Times New Roman" w:hAnsi="Times New Roman" w:cs="Times New Roman"/>
           <w:lang w:val="en-US"/>
         </w:rPr>
-        <w:t>must</w:t>
-      </w:r>
-      <w:r>
-        <w:rPr>
-          <w:rFonts w:ascii="Times New Roman" w:hAnsi="Times New Roman" w:cs="Times New Roman"/>
-          <w:lang w:val="en-US"/>
-        </w:rPr>
-        <w:t xml:space="preserve"> select the Driver and the Version. I choose respectively "Java" and "3.6 or later" (I'm not sure if it's the correct version, the alternatives are 3.4 or 3.3). And </w:t>
-      </w:r>
-      <w:r>
-        <w:rPr>
-          <w:rFonts w:ascii="Times New Roman" w:hAnsi="Times New Roman" w:cs="Times New Roman"/>
-          <w:lang w:val="en-US"/>
-        </w:rPr>
-        <w:t>finally,</w:t>
-      </w:r>
-      <w:r>
-        <w:rPr>
-          <w:rFonts w:ascii="Times New Roman" w:hAnsi="Times New Roman" w:cs="Times New Roman"/>
-          <w:lang w:val="en-US"/>
-        </w:rPr>
-        <w:t xml:space="preserve"> it shows me the connection string which is:</w:t>
+        <w:t>must select the Driver and the Version. I choose respectively "Java" and "3.6 or later" (I'm not sure if it's the correct version, the alternatives are 3.4 or 3.3). And finally, it shows me the connection string which is:</w:t>
       </w:r>
     </w:p>
     <w:p>
@@ -6082,6 +6036,13 @@
         </w:rPr>
         <w:t>-docker-compose.jar"]: This line specifies the command that will be executed when a container is started from this Docker image. It runs the Java executable (java) with the -jar option, specifying the Spring Boot application JAR file (springboot-docker-compose.jar) as the argument. This means that when the container starts, it will automatically run the Spring Boot application.</w:t>
       </w:r>
+      <w:r>
+        <w:rPr>
+          <w:rFonts w:ascii="Times New Roman" w:hAnsi="Times New Roman" w:cs="Times New Roman"/>
+          <w:lang w:val="en-US"/>
+        </w:rPr>
+        <w:t xml:space="preserve"> </w:t>
+      </w:r>
     </w:p>
     <w:p>
       <w:pPr>
@@ -6191,17 +6152,8 @@
           <w:rFonts w:ascii="Times New Roman" w:hAnsi="Times New Roman" w:cs="Times New Roman"/>
           <w:lang w:val="en-US"/>
         </w:rPr>
-        <w:t xml:space="preserve">Whenever the application is built, the jar file will be built with the name given in the pom.xml before the </w:t>
-      </w:r>
-      <w:proofErr w:type="gramStart"/>
-      <w:r>
-        <w:rPr>
-          <w:rFonts w:ascii="Times New Roman" w:hAnsi="Times New Roman" w:cs="Times New Roman"/>
-          <w:lang w:val="en-US"/>
-        </w:rPr>
-        <w:t>build</w:t>
-      </w:r>
-      <w:proofErr w:type="gramEnd"/>
+        <w:t>Whenever the application is built, the jar file will be built with the name given in the pom.xml before the build</w:t>
+      </w:r>
     </w:p>
     <w:p>
       <w:pPr>
@@ -6531,17 +6483,8 @@
           <w:rFonts w:ascii="Times New Roman" w:hAnsi="Times New Roman" w:cs="Times New Roman"/>
           <w:lang w:val="en-US"/>
         </w:rPr>
-        <w:t xml:space="preserve"> </w:t>
-      </w:r>
-      <w:proofErr w:type="gramStart"/>
-      <w:r>
-        <w:rPr>
-          <w:rFonts w:ascii="Times New Roman" w:hAnsi="Times New Roman" w:cs="Times New Roman"/>
-          <w:lang w:val="en-US"/>
-        </w:rPr>
-        <w:t>command</w:t>
-      </w:r>
-      <w:proofErr w:type="gramEnd"/>
+        <w:t xml:space="preserve"> command</w:t>
+      </w:r>
     </w:p>
     <w:p>
       <w:pPr>
@@ -8310,9 +8253,8 @@
           <w:szCs w:val="36"/>
           <w:lang w:val="en-US"/>
         </w:rPr>
-        <w:t xml:space="preserve">Docker-Compose </w:t>
-      </w:r>
-      <w:proofErr w:type="gramStart"/>
+        <w:t>Docker-Compose fil</w:t>
+      </w:r>
       <w:r>
         <w:rPr>
           <w:rFonts w:ascii="Times New Roman" w:hAnsi="Times New Roman" w:cs="Times New Roman"/>
@@ -8322,20 +8264,8 @@
           <w:szCs w:val="36"/>
           <w:lang w:val="en-US"/>
         </w:rPr>
-        <w:t>fil</w:t>
-      </w:r>
-      <w:r>
-        <w:rPr>
-          <w:rFonts w:ascii="Times New Roman" w:hAnsi="Times New Roman" w:cs="Times New Roman"/>
-          <w:b/>
-          <w:bCs/>
-          <w:sz w:val="36"/>
-          <w:szCs w:val="36"/>
-          <w:lang w:val="en-US"/>
-        </w:rPr>
         <w:t>e</w:t>
       </w:r>
-      <w:proofErr w:type="gramEnd"/>
     </w:p>
     <w:p>
       <w:pPr>
@@ -9065,7 +8995,7 @@
 </file>
 
 <file path=word/numbering.xml><?xml version="1.0" encoding="utf-8"?>
-<w:numbering xmlns:wpc="http://schemas.microsoft.com/office/word/2010/wordprocessingCanvas" xmlns:cx="http://schemas.microsoft.com/office/drawing/2014/chartex" xmlns:cx1="http://schemas.microsoft.com/office/drawing/2015/9/8/chartex" xmlns:cx2="http://schemas.microsoft.com/office/drawing/2015/10/21/chartex" xmlns:cx3="http://schemas.microsoft.com/office/drawing/2016/5/9/chartex" xmlns:cx4="http://schemas.microsoft.com/office/drawing/2016/5/10/chartex" xmlns:cx5="http://schemas.microsoft.com/office/drawing/2016/5/11/chartex" xmlns:cx6="http://schemas.microsoft.com/office/drawing/2016/5/12/chartex" xmlns:cx7="http://schemas.microsoft.com/office/drawing/2016/5/13/chartex" xmlns:cx8="http://schemas.microsoft.com/office/drawing/2016/5/14/chartex" xmlns:mc="http://schemas.openxmlformats.org/markup-compatibility/2006" xmlns:aink="http://schemas.microsoft.com/office/drawing/2016/ink" xmlns:am3d="http://schemas.microsoft.com/office/drawing/2017/model3d" xmlns:o="urn:schemas-microsoft-com:office:office" xmlns:oel="http://schemas.microsoft.com/office/2019/extlst" xmlns:r="http://schemas.openxmlformats.org/officeDocument/2006/relationships" xmlns:m="http://schemas.openxmlformats.org/officeDocument/2006/math" xmlns:v="urn:schemas-microsoft-com:vml" xmlns:wp14="http://schemas.microsoft.com/office/word/2010/wordprocessingDrawing" xmlns:wp="http://schemas.openxmlformats.org/drawingml/2006/wordprocessingDrawing" xmlns:w10="urn:schemas-microsoft-com:office:word" xmlns:w="http://schemas.openxmlformats.org/wordprocessingml/2006/main" xmlns:w14="http://schemas.microsoft.com/office/word/2010/wordml" xmlns:w15="http://schemas.microsoft.com/office/word/2012/wordml" xmlns:w16cex="http://schemas.microsoft.com/office/word/2018/wordml/cex" xmlns:w16cid="http://schemas.microsoft.com/office/word/2016/wordml/cid" xmlns:w16="http://schemas.microsoft.com/office/word/2018/wordml" xmlns:w16sdtdh="http://schemas.microsoft.com/office/word/2020/wordml/sdtdatahash" xmlns:w16se="http://schemas.microsoft.com/office/word/2015/wordml/symex" xmlns:wpg="http://schemas.microsoft.com/office/word/2010/wordprocessingGroup" xmlns:wpi="http://schemas.microsoft.com/office/word/2010/wordprocessingInk" xmlns:wne="http://schemas.microsoft.com/office/word/2006/wordml" xmlns:wps="http://schemas.microsoft.com/office/word/2010/wordprocessingShape" mc:Ignorable="w14 w15 w16se w16cid w16 w16cex w16sdtdh wp14">
+<w:numbering xmlns:wpc="http://schemas.microsoft.com/office/word/2010/wordprocessingCanvas" xmlns:cx="http://schemas.microsoft.com/office/drawing/2014/chartex" xmlns:cx1="http://schemas.microsoft.com/office/drawing/2015/9/8/chartex" xmlns:cx2="http://schemas.microsoft.com/office/drawing/2015/10/21/chartex" xmlns:cx3="http://schemas.microsoft.com/office/drawing/2016/5/9/chartex" xmlns:cx4="http://schemas.microsoft.com/office/drawing/2016/5/10/chartex" xmlns:cx5="http://schemas.microsoft.com/office/drawing/2016/5/11/chartex" xmlns:cx6="http://schemas.microsoft.com/office/drawing/2016/5/12/chartex" xmlns:cx7="http://schemas.microsoft.com/office/drawing/2016/5/13/chartex" xmlns:cx8="http://schemas.microsoft.com/office/drawing/2016/5/14/chartex" xmlns:mc="http://schemas.openxmlformats.org/markup-compatibility/2006" xmlns:aink="http://schemas.microsoft.com/office/drawing/2016/ink" xmlns:am3d="http://schemas.microsoft.com/office/drawing/2017/model3d" xmlns:o="urn:schemas-microsoft-com:office:office" xmlns:oel="http://schemas.microsoft.com/office/2019/extlst" xmlns:r="http://schemas.openxmlformats.org/officeDocument/2006/relationships" xmlns:m="http://schemas.openxmlformats.org/officeDocument/2006/math" xmlns:v="urn:schemas-microsoft-com:vml" xmlns:wp14="http://schemas.microsoft.com/office/word/2010/wordprocessingDrawing" xmlns:wp="http://schemas.openxmlformats.org/drawingml/2006/wordprocessingDrawing" xmlns:w10="urn:schemas-microsoft-com:office:word" xmlns:w="http://schemas.openxmlformats.org/wordprocessingml/2006/main" xmlns:w14="http://schemas.microsoft.com/office/word/2010/wordml" xmlns:w15="http://schemas.microsoft.com/office/word/2012/wordml" xmlns:w16cex="http://schemas.microsoft.com/office/word/2018/wordml/cex" xmlns:w16cid="http://schemas.microsoft.com/office/word/2016/wordml/cid" xmlns:w16="http://schemas.microsoft.com/office/word/2018/wordml" xmlns:w16du="http://schemas.microsoft.com/office/word/2023/wordml/word16du" xmlns:w16sdtdh="http://schemas.microsoft.com/office/word/2020/wordml/sdtdatahash" xmlns:w16se="http://schemas.microsoft.com/office/word/2015/wordml/symex" xmlns:wpg="http://schemas.microsoft.com/office/word/2010/wordprocessingGroup" xmlns:wpi="http://schemas.microsoft.com/office/word/2010/wordprocessingInk" xmlns:wne="http://schemas.microsoft.com/office/word/2006/wordml" xmlns:wps="http://schemas.microsoft.com/office/word/2010/wordprocessingShape" mc:Ignorable="w14 w15 w16se w16cid w16 w16cex w16sdtdh w16du wp14">
   <w:abstractNum w:abstractNumId="0" w15:restartNumberingAfterBreak="0">
     <w:nsid w:val="0B0572AD"/>
     <w:multiLevelType w:val="hybridMultilevel"/>
@@ -9650,7 +9580,7 @@
 </file>
 
 <file path=word/styles.xml><?xml version="1.0" encoding="utf-8"?>
-<w:styles xmlns:mc="http://schemas.openxmlformats.org/markup-compatibility/2006" xmlns:r="http://schemas.openxmlformats.org/officeDocument/2006/relationships" xmlns:w="http://schemas.openxmlformats.org/wordprocessingml/2006/main" xmlns:w14="http://schemas.microsoft.com/office/word/2010/wordml" xmlns:w15="http://schemas.microsoft.com/office/word/2012/wordml" xmlns:w16cex="http://schemas.microsoft.com/office/word/2018/wordml/cex" xmlns:w16cid="http://schemas.microsoft.com/office/word/2016/wordml/cid" xmlns:w16="http://schemas.microsoft.com/office/word/2018/wordml" xmlns:w16sdtdh="http://schemas.microsoft.com/office/word/2020/wordml/sdtdatahash" xmlns:w16se="http://schemas.microsoft.com/office/word/2015/wordml/symex" mc:Ignorable="w14 w15 w16se w16cid w16 w16cex w16sdtdh">
+<w:styles xmlns:mc="http://schemas.openxmlformats.org/markup-compatibility/2006" xmlns:r="http://schemas.openxmlformats.org/officeDocument/2006/relationships" xmlns:w="http://schemas.openxmlformats.org/wordprocessingml/2006/main" xmlns:w14="http://schemas.microsoft.com/office/word/2010/wordml" xmlns:w15="http://schemas.microsoft.com/office/word/2012/wordml" xmlns:w16cex="http://schemas.microsoft.com/office/word/2018/wordml/cex" xmlns:w16cid="http://schemas.microsoft.com/office/word/2016/wordml/cid" xmlns:w16="http://schemas.microsoft.com/office/word/2018/wordml" xmlns:w16du="http://schemas.microsoft.com/office/word/2023/wordml/word16du" xmlns:w16sdtdh="http://schemas.microsoft.com/office/word/2020/wordml/sdtdatahash" xmlns:w16se="http://schemas.microsoft.com/office/word/2015/wordml/symex" mc:Ignorable="w14 w15 w16se w16cid w16 w16cex w16sdtdh w16du">
   <w:docDefaults>
     <w:rPrDefault>
       <w:rPr>

</xml_diff>